<commit_message>
add export to pdf
</commit_message>
<xml_diff>
--- a/docs/Руководство пользователя БОМ.docx
+++ b/docs/Руководство пользователя БОМ.docx
@@ -2094,13 +2094,13 @@
       <w:pPr>
         <w:pStyle w:val="1"/>
       </w:pPr>
-      <w:bookmarkStart w:id="7" w:name="_Toc138706160"/>
-      <w:bookmarkStart w:id="8" w:name="_Toc138756820"/>
+      <w:bookmarkStart w:id="7" w:name="_Toc138756820"/>
+      <w:bookmarkStart w:id="8" w:name="_Toc138706160"/>
       <w:r>
         <w:lastRenderedPageBreak/>
         <w:t>Настройки программного обеспечения</w:t>
       </w:r>
-      <w:bookmarkEnd w:id="8"/>
+      <w:bookmarkEnd w:id="7"/>
     </w:p>
     <w:p>
       <w:r>
@@ -2264,7 +2264,7 @@
       <w:r>
         <w:t>Работа в Веб-приложении</w:t>
       </w:r>
-      <w:bookmarkEnd w:id="7"/>
+      <w:bookmarkEnd w:id="8"/>
       <w:bookmarkEnd w:id="9"/>
     </w:p>
     <w:p>
@@ -2328,28 +2328,58 @@
           <w:lang w:val="ru-RU"/>
         </w:rPr>
       </w:pPr>
-      <w:proofErr w:type="spellStart"/>
       <w:r>
         <w:rPr>
           <w:rStyle w:val="ad"/>
-        </w:rPr>
-        <w:t>Период</w:t>
-      </w:r>
-      <w:proofErr w:type="spellEnd"/>
+          <w:lang w:val="ru-RU"/>
+        </w:rPr>
+        <w:t>Период опроса</w:t>
+      </w:r>
+      <w:r>
+        <w:rPr>
+          <w:lang w:val="ru-RU"/>
+        </w:rPr>
+        <w:t xml:space="preserve"> – </w:t>
+      </w:r>
+      <w:r>
+        <w:rPr>
+          <w:lang w:val="ru-RU"/>
+        </w:rPr>
+        <w:t xml:space="preserve">выбор режима чтения </w:t>
+      </w:r>
+      <w:r>
+        <w:rPr>
+          <w:lang w:val="ru-RU"/>
+        </w:rPr>
+        <w:t xml:space="preserve">радиочастотных </w:t>
+      </w:r>
+      <w:r>
+        <w:rPr>
+          <w:lang w:val="ru-RU"/>
+        </w:rPr>
+        <w:t>меток с устройства, доступно в ручном режиме или через заданные интервалы</w:t>
+      </w:r>
+      <w:r>
+        <w:rPr>
+          <w:lang w:val="ru-RU"/>
+        </w:rPr>
+        <w:t>;</w:t>
+      </w:r>
+    </w:p>
+    <w:p>
+      <w:pPr>
+        <w:pStyle w:val="a"/>
+        <w:rPr>
+          <w:lang w:val="ru-RU"/>
+        </w:rPr>
+      </w:pPr>
       <w:r>
         <w:rPr>
           <w:rStyle w:val="ad"/>
-        </w:rPr>
-        <w:t xml:space="preserve"> </w:t>
-      </w:r>
-      <w:proofErr w:type="spellStart"/>
-      <w:r>
-        <w:rPr>
-          <w:rStyle w:val="ad"/>
-        </w:rPr>
-        <w:t>опроса</w:t>
-      </w:r>
-      <w:proofErr w:type="spellEnd"/>
+          <w:lang w:val="ru-RU"/>
+        </w:rPr>
+        <w:t>Режим отображения</w:t>
+      </w:r>
       <w:r>
         <w:rPr>
           <w:lang w:val="ru-RU"/>
@@ -2360,51 +2390,6 @@
         <w:rPr>
           <w:lang w:val="ru-RU"/>
         </w:rPr>
-        <w:t xml:space="preserve">выбор режима чтения </w:t>
-      </w:r>
-      <w:r>
-        <w:rPr>
-          <w:lang w:val="ru-RU"/>
-        </w:rPr>
-        <w:t xml:space="preserve">радиочастотных </w:t>
-      </w:r>
-      <w:r>
-        <w:rPr>
-          <w:lang w:val="ru-RU"/>
-        </w:rPr>
-        <w:t>меток с устройства, доступно в ручном режиме или через заданные интервалы</w:t>
-      </w:r>
-      <w:r>
-        <w:rPr>
-          <w:lang w:val="ru-RU"/>
-        </w:rPr>
-        <w:t>;</w:t>
-      </w:r>
-    </w:p>
-    <w:p>
-      <w:pPr>
-        <w:pStyle w:val="a"/>
-        <w:rPr>
-          <w:lang w:val="ru-RU"/>
-        </w:rPr>
-      </w:pPr>
-      <w:r>
-        <w:rPr>
-          <w:rStyle w:val="ad"/>
-          <w:lang w:val="ru-RU"/>
-        </w:rPr>
-        <w:t>Режим отображения</w:t>
-      </w:r>
-      <w:r>
-        <w:rPr>
-          <w:lang w:val="ru-RU"/>
-        </w:rPr>
-        <w:t xml:space="preserve"> – </w:t>
-      </w:r>
-      <w:r>
-        <w:rPr>
-          <w:lang w:val="ru-RU"/>
-        </w:rPr>
         <w:t>режим отображения и обновления списка меток. В режиме «Обновление», обновляется полностью список новым, полученным с устройства. В режиме «Накопительный», полученный ранее список обновляется и появляются дополнительные статистические колонки.</w:t>
       </w:r>
       <w:r>
@@ -2412,6 +2397,29 @@
           <w:lang w:val="ru-RU"/>
         </w:rPr>
         <w:t xml:space="preserve"> Статистика накапливается со времени первой загрузки страницы.</w:t>
+      </w:r>
+    </w:p>
+    <w:p>
+      <w:r>
+        <w:t xml:space="preserve">Также на главной странице имеется </w:t>
+      </w:r>
+      <w:r>
+        <w:t>возможность</w:t>
+      </w:r>
+      <w:r>
+        <w:t xml:space="preserve"> экспорт списка меток в формат </w:t>
+      </w:r>
+      <w:r>
+        <w:rPr>
+          <w:lang w:val="en-US"/>
+        </w:rPr>
+        <w:t>PDF</w:t>
+      </w:r>
+      <w:r>
+        <w:t xml:space="preserve"> для последующего сохранения и печати</w:t>
+      </w:r>
+      <w:r>
+        <w:t>.</w:t>
       </w:r>
     </w:p>
     <w:p>
@@ -2578,6 +2586,7 @@
         </w:rPr>
       </w:pPr>
       <w:r>
+        <w:lastRenderedPageBreak/>
         <w:t>MOD</w:t>
       </w:r>
       <w:r>
@@ -2653,7 +2662,6 @@
         </w:rPr>
       </w:pPr>
       <w:r>
-        <w:lastRenderedPageBreak/>
         <w:t>DEV</w:t>
       </w:r>
       <w:r>

</xml_diff>